<commit_message>
some changes on docs for q2 and q1
</commit_message>
<xml_diff>
--- a/hw1/q1/Question1.docx
+++ b/hw1/q1/Question1.docx
@@ -1,6 +1,6 @@
 
 <file path=word/document.xml><?xml version="1.0" encoding="utf-8"?>
-<w:document xmlns:wpc="http://schemas.microsoft.com/office/word/2010/wordprocessingCanvas" xmlns:mc="http://schemas.openxmlformats.org/markup-compatibility/2006" xmlns:o="urn:schemas-microsoft-com:office:office" xmlns:r="http://schemas.openxmlformats.org/officeDocument/2006/relationships" xmlns:m="http://schemas.openxmlformats.org/officeDocument/2006/math" xmlns:v="urn:schemas-microsoft-com:vml" xmlns:wp14="http://schemas.microsoft.com/office/word/2010/wordprocessingDrawing" xmlns:wp="http://schemas.openxmlformats.org/drawingml/2006/wordprocessingDrawing" xmlns:w10="urn:schemas-microsoft-com:office:word" xmlns:w="http://schemas.openxmlformats.org/wordprocessingml/2006/main" xmlns:w14="http://schemas.microsoft.com/office/word/2010/wordml" xmlns:w15="http://schemas.microsoft.com/office/word/2012/wordml" xmlns:wpg="http://schemas.microsoft.com/office/word/2010/wordprocessingGroup" xmlns:wpi="http://schemas.microsoft.com/office/word/2010/wordprocessingInk" xmlns:wne="http://schemas.microsoft.com/office/word/2006/wordml" xmlns:wps="http://schemas.microsoft.com/office/word/2010/wordprocessingShape" mc:Ignorable="w14 w15 wp14">
+<w:document xmlns:wpc="http://schemas.microsoft.com/office/word/2010/wordprocessingCanvas" xmlns:cx="http://schemas.microsoft.com/office/drawing/2014/chartex" xmlns:cx1="http://schemas.microsoft.com/office/drawing/2015/9/8/chartex" xmlns:cx2="http://schemas.microsoft.com/office/drawing/2015/10/21/chartex" xmlns:cx3="http://schemas.microsoft.com/office/drawing/2016/5/9/chartex" xmlns:cx4="http://schemas.microsoft.com/office/drawing/2016/5/10/chartex" xmlns:cx5="http://schemas.microsoft.com/office/drawing/2016/5/11/chartex" xmlns:cx6="http://schemas.microsoft.com/office/drawing/2016/5/12/chartex" xmlns:cx7="http://schemas.microsoft.com/office/drawing/2016/5/13/chartex" xmlns:cx8="http://schemas.microsoft.com/office/drawing/2016/5/14/chartex" xmlns:mc="http://schemas.openxmlformats.org/markup-compatibility/2006" xmlns:aink="http://schemas.microsoft.com/office/drawing/2016/ink" xmlns:am3d="http://schemas.microsoft.com/office/drawing/2017/model3d" xmlns:o="urn:schemas-microsoft-com:office:office" xmlns:r="http://schemas.openxmlformats.org/officeDocument/2006/relationships" xmlns:m="http://schemas.openxmlformats.org/officeDocument/2006/math" xmlns:v="urn:schemas-microsoft-com:vml" xmlns:wp14="http://schemas.microsoft.com/office/word/2010/wordprocessingDrawing" xmlns:wp="http://schemas.openxmlformats.org/drawingml/2006/wordprocessingDrawing" xmlns:w10="urn:schemas-microsoft-com:office:word" xmlns:w="http://schemas.openxmlformats.org/wordprocessingml/2006/main" xmlns:w14="http://schemas.microsoft.com/office/word/2010/wordml" xmlns:w15="http://schemas.microsoft.com/office/word/2012/wordml" xmlns:w16cex="http://schemas.microsoft.com/office/word/2018/wordml/cex" xmlns:w16cid="http://schemas.microsoft.com/office/word/2016/wordml/cid" xmlns:w16="http://schemas.microsoft.com/office/word/2018/wordml" xmlns:w16se="http://schemas.microsoft.com/office/word/2015/wordml/symex" xmlns:wpg="http://schemas.microsoft.com/office/word/2010/wordprocessingGroup" xmlns:wpi="http://schemas.microsoft.com/office/word/2010/wordprocessingInk" xmlns:wne="http://schemas.microsoft.com/office/word/2006/wordml" xmlns:wps="http://schemas.microsoft.com/office/word/2010/wordprocessingShape" mc:Ignorable="w14 w15 w16se w16cid w16 w16cex wp14">
   <w:body>
     <w:p>
       <w:pPr>
@@ -67,113 +67,1520 @@
     </w:p>
     <w:p>
       <w:pPr>
+        <w:shd w:val="clear" w:color="auto" w:fill="1E1E1E"/>
+        <w:spacing w:line="270" w:lineRule="atLeast"/>
+        <w:rPr>
+          <w:rFonts w:ascii="Menlo" w:eastAsia="Times New Roman" w:hAnsi="Menlo" w:cs="Menlo"/>
+          <w:color w:val="D4D4D4"/>
+          <w:sz w:val="18"/>
+          <w:szCs w:val="18"/>
+        </w:rPr>
+      </w:pPr>
+      <w:r>
+        <w:rPr>
+          <w:rFonts w:ascii="Menlo" w:eastAsia="Times New Roman" w:hAnsi="Menlo" w:cs="Menlo"/>
+          <w:color w:val="569CD6"/>
+          <w:sz w:val="18"/>
+          <w:szCs w:val="18"/>
+        </w:rPr>
+        <w:t>library</w:t>
+      </w:r>
+      <w:r>
+        <w:rPr>
+          <w:rFonts w:ascii="Menlo" w:eastAsia="Times New Roman" w:hAnsi="Menlo" w:cs="Menlo"/>
+          <w:color w:val="D4D4D4"/>
+          <w:sz w:val="18"/>
+          <w:szCs w:val="18"/>
+        </w:rPr>
+        <w:t xml:space="preserve"> </w:t>
+      </w:r>
+      <w:proofErr w:type="spellStart"/>
+      <w:r>
+        <w:rPr>
+          <w:rFonts w:ascii="Menlo" w:eastAsia="Times New Roman" w:hAnsi="Menlo" w:cs="Menlo"/>
+          <w:color w:val="D4D4D4"/>
+          <w:sz w:val="18"/>
+          <w:szCs w:val="18"/>
+        </w:rPr>
+        <w:t>ieee</w:t>
+      </w:r>
+      <w:proofErr w:type="spellEnd"/>
+      <w:r>
+        <w:rPr>
+          <w:rFonts w:ascii="Menlo" w:eastAsia="Times New Roman" w:hAnsi="Menlo" w:cs="Menlo"/>
+          <w:color w:val="D4D4D4"/>
+          <w:sz w:val="18"/>
+          <w:szCs w:val="18"/>
+        </w:rPr>
+        <w:t>;</w:t>
+      </w:r>
+    </w:p>
+    <w:p>
+      <w:pPr>
+        <w:shd w:val="clear" w:color="auto" w:fill="1E1E1E"/>
+        <w:spacing w:line="270" w:lineRule="atLeast"/>
+        <w:rPr>
+          <w:rFonts w:ascii="Menlo" w:eastAsia="Times New Roman" w:hAnsi="Menlo" w:cs="Menlo"/>
+          <w:color w:val="D4D4D4"/>
+          <w:sz w:val="18"/>
+          <w:szCs w:val="18"/>
+        </w:rPr>
+      </w:pPr>
+      <w:r>
+        <w:rPr>
+          <w:rFonts w:ascii="Menlo" w:eastAsia="Times New Roman" w:hAnsi="Menlo" w:cs="Menlo"/>
+          <w:color w:val="569CD6"/>
+          <w:sz w:val="18"/>
+          <w:szCs w:val="18"/>
+        </w:rPr>
+        <w:t>use</w:t>
+      </w:r>
+      <w:r>
+        <w:rPr>
+          <w:rFonts w:ascii="Menlo" w:eastAsia="Times New Roman" w:hAnsi="Menlo" w:cs="Menlo"/>
+          <w:color w:val="D4D4D4"/>
+          <w:sz w:val="18"/>
+          <w:szCs w:val="18"/>
+        </w:rPr>
+        <w:t xml:space="preserve"> ieee.std_logic_1164.</w:t>
+      </w:r>
+      <w:r>
+        <w:rPr>
+          <w:rFonts w:ascii="Menlo" w:eastAsia="Times New Roman" w:hAnsi="Menlo" w:cs="Menlo"/>
+          <w:color w:val="569CD6"/>
+          <w:sz w:val="18"/>
+          <w:szCs w:val="18"/>
+        </w:rPr>
+        <w:t>all</w:t>
+      </w:r>
+      <w:r>
+        <w:rPr>
+          <w:rFonts w:ascii="Menlo" w:eastAsia="Times New Roman" w:hAnsi="Menlo" w:cs="Menlo"/>
+          <w:color w:val="D4D4D4"/>
+          <w:sz w:val="18"/>
+          <w:szCs w:val="18"/>
+        </w:rPr>
+        <w:t>;</w:t>
+      </w:r>
+    </w:p>
+    <w:p>
+      <w:pPr>
+        <w:shd w:val="clear" w:color="auto" w:fill="1E1E1E"/>
+        <w:spacing w:line="270" w:lineRule="atLeast"/>
+        <w:rPr>
+          <w:rFonts w:ascii="Menlo" w:eastAsia="Times New Roman" w:hAnsi="Menlo" w:cs="Menlo"/>
+          <w:color w:val="D4D4D4"/>
+          <w:sz w:val="18"/>
+          <w:szCs w:val="18"/>
+        </w:rPr>
+      </w:pPr>
+    </w:p>
+    <w:p>
+      <w:pPr>
+        <w:shd w:val="clear" w:color="auto" w:fill="1E1E1E"/>
+        <w:spacing w:line="270" w:lineRule="atLeast"/>
+        <w:rPr>
+          <w:rFonts w:ascii="Menlo" w:eastAsia="Times New Roman" w:hAnsi="Menlo" w:cs="Menlo"/>
+          <w:color w:val="D4D4D4"/>
+          <w:sz w:val="18"/>
+          <w:szCs w:val="18"/>
+        </w:rPr>
+      </w:pPr>
+      <w:r>
+        <w:rPr>
+          <w:rFonts w:ascii="Menlo" w:eastAsia="Times New Roman" w:hAnsi="Menlo" w:cs="Menlo"/>
+          <w:color w:val="569CD6"/>
+          <w:sz w:val="18"/>
+          <w:szCs w:val="18"/>
+        </w:rPr>
+        <w:t>entity</w:t>
+      </w:r>
+      <w:r>
+        <w:rPr>
+          <w:rFonts w:ascii="Menlo" w:eastAsia="Times New Roman" w:hAnsi="Menlo" w:cs="Menlo"/>
+          <w:color w:val="D4D4D4"/>
+          <w:sz w:val="18"/>
+          <w:szCs w:val="18"/>
+        </w:rPr>
+        <w:t xml:space="preserve"> </w:t>
+      </w:r>
+      <w:r>
+        <w:rPr>
+          <w:rFonts w:ascii="Menlo" w:eastAsia="Times New Roman" w:hAnsi="Menlo" w:cs="Menlo"/>
+          <w:color w:val="4EC9B0"/>
+          <w:sz w:val="18"/>
+          <w:szCs w:val="18"/>
+        </w:rPr>
+        <w:t>shifter4</w:t>
+      </w:r>
+      <w:r>
+        <w:rPr>
+          <w:rFonts w:ascii="Menlo" w:eastAsia="Times New Roman" w:hAnsi="Menlo" w:cs="Menlo"/>
+          <w:color w:val="D4D4D4"/>
+          <w:sz w:val="18"/>
+          <w:szCs w:val="18"/>
+        </w:rPr>
+        <w:t xml:space="preserve"> </w:t>
+      </w:r>
+      <w:r>
+        <w:rPr>
+          <w:rFonts w:ascii="Menlo" w:eastAsia="Times New Roman" w:hAnsi="Menlo" w:cs="Menlo"/>
+          <w:color w:val="569CD6"/>
+          <w:sz w:val="18"/>
+          <w:szCs w:val="18"/>
+        </w:rPr>
+        <w:t>is</w:t>
+      </w:r>
+    </w:p>
+    <w:p>
+      <w:pPr>
+        <w:shd w:val="clear" w:color="auto" w:fill="1E1E1E"/>
+        <w:spacing w:line="270" w:lineRule="atLeast"/>
+        <w:rPr>
+          <w:rFonts w:ascii="Menlo" w:eastAsia="Times New Roman" w:hAnsi="Menlo" w:cs="Menlo"/>
+          <w:color w:val="D4D4D4"/>
+          <w:sz w:val="18"/>
+          <w:szCs w:val="18"/>
+        </w:rPr>
+      </w:pPr>
+      <w:r>
+        <w:rPr>
+          <w:rFonts w:ascii="Menlo" w:eastAsia="Times New Roman" w:hAnsi="Menlo" w:cs="Menlo"/>
+          <w:color w:val="D4D4D4"/>
+          <w:sz w:val="18"/>
+          <w:szCs w:val="18"/>
+        </w:rPr>
+        <w:t xml:space="preserve">  </w:t>
+      </w:r>
+      <w:proofErr w:type="gramStart"/>
+      <w:r>
+        <w:rPr>
+          <w:rFonts w:ascii="Menlo" w:eastAsia="Times New Roman" w:hAnsi="Menlo" w:cs="Menlo"/>
+          <w:color w:val="569CD6"/>
+          <w:sz w:val="18"/>
+          <w:szCs w:val="18"/>
+        </w:rPr>
+        <w:t>port</w:t>
+      </w:r>
+      <w:r>
+        <w:rPr>
+          <w:rFonts w:ascii="Menlo" w:eastAsia="Times New Roman" w:hAnsi="Menlo" w:cs="Menlo"/>
+          <w:color w:val="D4D4D4"/>
+          <w:sz w:val="18"/>
+          <w:szCs w:val="18"/>
+        </w:rPr>
+        <w:t>(</w:t>
+      </w:r>
+      <w:proofErr w:type="gramEnd"/>
+    </w:p>
+    <w:p>
+      <w:pPr>
+        <w:shd w:val="clear" w:color="auto" w:fill="1E1E1E"/>
+        <w:spacing w:line="270" w:lineRule="atLeast"/>
+        <w:rPr>
+          <w:rFonts w:ascii="Menlo" w:eastAsia="Times New Roman" w:hAnsi="Menlo" w:cs="Menlo"/>
+          <w:color w:val="D4D4D4"/>
+          <w:sz w:val="18"/>
+          <w:szCs w:val="18"/>
+        </w:rPr>
+      </w:pPr>
+      <w:r>
+        <w:rPr>
+          <w:rFonts w:ascii="Menlo" w:eastAsia="Times New Roman" w:hAnsi="Menlo" w:cs="Menlo"/>
+          <w:color w:val="D4D4D4"/>
+          <w:sz w:val="18"/>
+          <w:szCs w:val="18"/>
+        </w:rPr>
+        <w:t xml:space="preserve">    s: </w:t>
+      </w:r>
+      <w:proofErr w:type="gramStart"/>
+      <w:r>
+        <w:rPr>
+          <w:rFonts w:ascii="Menlo" w:eastAsia="Times New Roman" w:hAnsi="Menlo" w:cs="Menlo"/>
+          <w:color w:val="569CD6"/>
+          <w:sz w:val="18"/>
+          <w:szCs w:val="18"/>
+        </w:rPr>
+        <w:t>in</w:t>
+      </w:r>
+      <w:r>
+        <w:rPr>
+          <w:rFonts w:ascii="Menlo" w:eastAsia="Times New Roman" w:hAnsi="Menlo" w:cs="Menlo"/>
+          <w:color w:val="D4D4D4"/>
+          <w:sz w:val="18"/>
+          <w:szCs w:val="18"/>
+        </w:rPr>
+        <w:t xml:space="preserve">  </w:t>
+      </w:r>
+      <w:proofErr w:type="spellStart"/>
+      <w:r>
+        <w:rPr>
+          <w:rFonts w:ascii="Menlo" w:eastAsia="Times New Roman" w:hAnsi="Menlo" w:cs="Menlo"/>
+          <w:color w:val="4EC9B0"/>
+          <w:sz w:val="18"/>
+          <w:szCs w:val="18"/>
+        </w:rPr>
+        <w:t>std</w:t>
+      </w:r>
+      <w:proofErr w:type="gramEnd"/>
+      <w:r>
+        <w:rPr>
+          <w:rFonts w:ascii="Menlo" w:eastAsia="Times New Roman" w:hAnsi="Menlo" w:cs="Menlo"/>
+          <w:color w:val="4EC9B0"/>
+          <w:sz w:val="18"/>
+          <w:szCs w:val="18"/>
+        </w:rPr>
+        <w:t>_logic_vector</w:t>
+      </w:r>
+      <w:proofErr w:type="spellEnd"/>
+      <w:r>
+        <w:rPr>
+          <w:rFonts w:ascii="Menlo" w:eastAsia="Times New Roman" w:hAnsi="Menlo" w:cs="Menlo"/>
+          <w:color w:val="D4D4D4"/>
+          <w:sz w:val="18"/>
+          <w:szCs w:val="18"/>
+        </w:rPr>
+        <w:t>(</w:t>
+      </w:r>
+      <w:r>
+        <w:rPr>
+          <w:rFonts w:ascii="Menlo" w:eastAsia="Times New Roman" w:hAnsi="Menlo" w:cs="Menlo"/>
+          <w:color w:val="B5CEA8"/>
+          <w:sz w:val="18"/>
+          <w:szCs w:val="18"/>
+        </w:rPr>
+        <w:t>1</w:t>
+      </w:r>
+      <w:r>
+        <w:rPr>
+          <w:rFonts w:ascii="Menlo" w:eastAsia="Times New Roman" w:hAnsi="Menlo" w:cs="Menlo"/>
+          <w:color w:val="D4D4D4"/>
+          <w:sz w:val="18"/>
+          <w:szCs w:val="18"/>
+        </w:rPr>
+        <w:t xml:space="preserve"> </w:t>
+      </w:r>
+      <w:proofErr w:type="spellStart"/>
+      <w:r>
+        <w:rPr>
+          <w:rFonts w:ascii="Menlo" w:eastAsia="Times New Roman" w:hAnsi="Menlo" w:cs="Menlo"/>
+          <w:color w:val="569CD6"/>
+          <w:sz w:val="18"/>
+          <w:szCs w:val="18"/>
+        </w:rPr>
+        <w:t>downto</w:t>
+      </w:r>
+      <w:proofErr w:type="spellEnd"/>
+      <w:r>
+        <w:rPr>
+          <w:rFonts w:ascii="Menlo" w:eastAsia="Times New Roman" w:hAnsi="Menlo" w:cs="Menlo"/>
+          <w:color w:val="D4D4D4"/>
+          <w:sz w:val="18"/>
+          <w:szCs w:val="18"/>
+        </w:rPr>
+        <w:t xml:space="preserve"> </w:t>
+      </w:r>
+      <w:r>
+        <w:rPr>
+          <w:rFonts w:ascii="Menlo" w:eastAsia="Times New Roman" w:hAnsi="Menlo" w:cs="Menlo"/>
+          <w:color w:val="B5CEA8"/>
+          <w:sz w:val="18"/>
+          <w:szCs w:val="18"/>
+        </w:rPr>
+        <w:t>0</w:t>
+      </w:r>
+      <w:r>
+        <w:rPr>
+          <w:rFonts w:ascii="Menlo" w:eastAsia="Times New Roman" w:hAnsi="Menlo" w:cs="Menlo"/>
+          <w:color w:val="D4D4D4"/>
+          <w:sz w:val="18"/>
+          <w:szCs w:val="18"/>
+        </w:rPr>
+        <w:t>);</w:t>
+      </w:r>
+    </w:p>
+    <w:p>
+      <w:pPr>
+        <w:shd w:val="clear" w:color="auto" w:fill="1E1E1E"/>
+        <w:spacing w:line="270" w:lineRule="atLeast"/>
+        <w:rPr>
+          <w:rFonts w:ascii="Menlo" w:eastAsia="Times New Roman" w:hAnsi="Menlo" w:cs="Menlo"/>
+          <w:color w:val="D4D4D4"/>
+          <w:sz w:val="18"/>
+          <w:szCs w:val="18"/>
+        </w:rPr>
+      </w:pPr>
+      <w:r>
+        <w:rPr>
+          <w:rFonts w:ascii="Menlo" w:eastAsia="Times New Roman" w:hAnsi="Menlo" w:cs="Menlo"/>
+          <w:color w:val="D4D4D4"/>
+          <w:sz w:val="18"/>
+          <w:szCs w:val="18"/>
+        </w:rPr>
+        <w:t xml:space="preserve">    w: </w:t>
+      </w:r>
+      <w:proofErr w:type="gramStart"/>
+      <w:r>
+        <w:rPr>
+          <w:rFonts w:ascii="Menlo" w:eastAsia="Times New Roman" w:hAnsi="Menlo" w:cs="Menlo"/>
+          <w:color w:val="569CD6"/>
+          <w:sz w:val="18"/>
+          <w:szCs w:val="18"/>
+        </w:rPr>
+        <w:t>in</w:t>
+      </w:r>
+      <w:r>
+        <w:rPr>
+          <w:rFonts w:ascii="Menlo" w:eastAsia="Times New Roman" w:hAnsi="Menlo" w:cs="Menlo"/>
+          <w:color w:val="D4D4D4"/>
+          <w:sz w:val="18"/>
+          <w:szCs w:val="18"/>
+        </w:rPr>
+        <w:t xml:space="preserve">  </w:t>
+      </w:r>
+      <w:proofErr w:type="spellStart"/>
+      <w:r>
+        <w:rPr>
+          <w:rFonts w:ascii="Menlo" w:eastAsia="Times New Roman" w:hAnsi="Menlo" w:cs="Menlo"/>
+          <w:color w:val="4EC9B0"/>
+          <w:sz w:val="18"/>
+          <w:szCs w:val="18"/>
+        </w:rPr>
+        <w:t>std</w:t>
+      </w:r>
+      <w:proofErr w:type="gramEnd"/>
+      <w:r>
+        <w:rPr>
+          <w:rFonts w:ascii="Menlo" w:eastAsia="Times New Roman" w:hAnsi="Menlo" w:cs="Menlo"/>
+          <w:color w:val="4EC9B0"/>
+          <w:sz w:val="18"/>
+          <w:szCs w:val="18"/>
+        </w:rPr>
+        <w:t>_logic_vector</w:t>
+      </w:r>
+      <w:proofErr w:type="spellEnd"/>
+      <w:r>
+        <w:rPr>
+          <w:rFonts w:ascii="Menlo" w:eastAsia="Times New Roman" w:hAnsi="Menlo" w:cs="Menlo"/>
+          <w:color w:val="D4D4D4"/>
+          <w:sz w:val="18"/>
+          <w:szCs w:val="18"/>
+        </w:rPr>
+        <w:t>(</w:t>
+      </w:r>
+      <w:r>
+        <w:rPr>
+          <w:rFonts w:ascii="Menlo" w:eastAsia="Times New Roman" w:hAnsi="Menlo" w:cs="Menlo"/>
+          <w:color w:val="B5CEA8"/>
+          <w:sz w:val="18"/>
+          <w:szCs w:val="18"/>
+        </w:rPr>
+        <w:t>3</w:t>
+      </w:r>
+      <w:r>
+        <w:rPr>
+          <w:rFonts w:ascii="Menlo" w:eastAsia="Times New Roman" w:hAnsi="Menlo" w:cs="Menlo"/>
+          <w:color w:val="D4D4D4"/>
+          <w:sz w:val="18"/>
+          <w:szCs w:val="18"/>
+        </w:rPr>
+        <w:t xml:space="preserve"> </w:t>
+      </w:r>
+      <w:proofErr w:type="spellStart"/>
+      <w:r>
+        <w:rPr>
+          <w:rFonts w:ascii="Menlo" w:eastAsia="Times New Roman" w:hAnsi="Menlo" w:cs="Menlo"/>
+          <w:color w:val="569CD6"/>
+          <w:sz w:val="18"/>
+          <w:szCs w:val="18"/>
+        </w:rPr>
+        <w:t>downto</w:t>
+      </w:r>
+      <w:proofErr w:type="spellEnd"/>
+      <w:r>
+        <w:rPr>
+          <w:rFonts w:ascii="Menlo" w:eastAsia="Times New Roman" w:hAnsi="Menlo" w:cs="Menlo"/>
+          <w:color w:val="D4D4D4"/>
+          <w:sz w:val="18"/>
+          <w:szCs w:val="18"/>
+        </w:rPr>
+        <w:t xml:space="preserve"> </w:t>
+      </w:r>
+      <w:r>
+        <w:rPr>
+          <w:rFonts w:ascii="Menlo" w:eastAsia="Times New Roman" w:hAnsi="Menlo" w:cs="Menlo"/>
+          <w:color w:val="B5CEA8"/>
+          <w:sz w:val="18"/>
+          <w:szCs w:val="18"/>
+        </w:rPr>
+        <w:t>0</w:t>
+      </w:r>
+      <w:r>
+        <w:rPr>
+          <w:rFonts w:ascii="Menlo" w:eastAsia="Times New Roman" w:hAnsi="Menlo" w:cs="Menlo"/>
+          <w:color w:val="D4D4D4"/>
+          <w:sz w:val="18"/>
+          <w:szCs w:val="18"/>
+        </w:rPr>
+        <w:t>);</w:t>
+      </w:r>
+    </w:p>
+    <w:p>
+      <w:pPr>
+        <w:shd w:val="clear" w:color="auto" w:fill="1E1E1E"/>
+        <w:spacing w:line="270" w:lineRule="atLeast"/>
+        <w:rPr>
+          <w:rFonts w:ascii="Menlo" w:eastAsia="Times New Roman" w:hAnsi="Menlo" w:cs="Menlo"/>
+          <w:color w:val="D4D4D4"/>
+          <w:sz w:val="18"/>
+          <w:szCs w:val="18"/>
+        </w:rPr>
+      </w:pPr>
+      <w:r>
+        <w:rPr>
+          <w:rFonts w:ascii="Menlo" w:eastAsia="Times New Roman" w:hAnsi="Menlo" w:cs="Menlo"/>
+          <w:color w:val="D4D4D4"/>
+          <w:sz w:val="18"/>
+          <w:szCs w:val="18"/>
+        </w:rPr>
+        <w:t xml:space="preserve">    y: </w:t>
+      </w:r>
+      <w:r>
+        <w:rPr>
+          <w:rFonts w:ascii="Menlo" w:eastAsia="Times New Roman" w:hAnsi="Menlo" w:cs="Menlo"/>
+          <w:color w:val="569CD6"/>
+          <w:sz w:val="18"/>
+          <w:szCs w:val="18"/>
+        </w:rPr>
+        <w:t>out</w:t>
+      </w:r>
+      <w:r>
+        <w:rPr>
+          <w:rFonts w:ascii="Menlo" w:eastAsia="Times New Roman" w:hAnsi="Menlo" w:cs="Menlo"/>
+          <w:color w:val="D4D4D4"/>
+          <w:sz w:val="18"/>
+          <w:szCs w:val="18"/>
+        </w:rPr>
+        <w:t xml:space="preserve"> </w:t>
+      </w:r>
+      <w:proofErr w:type="spellStart"/>
+      <w:r>
+        <w:rPr>
+          <w:rFonts w:ascii="Menlo" w:eastAsia="Times New Roman" w:hAnsi="Menlo" w:cs="Menlo"/>
+          <w:color w:val="4EC9B0"/>
+          <w:sz w:val="18"/>
+          <w:szCs w:val="18"/>
+        </w:rPr>
+        <w:t>std_logic_</w:t>
+      </w:r>
+      <w:proofErr w:type="gramStart"/>
+      <w:r>
+        <w:rPr>
+          <w:rFonts w:ascii="Menlo" w:eastAsia="Times New Roman" w:hAnsi="Menlo" w:cs="Menlo"/>
+          <w:color w:val="4EC9B0"/>
+          <w:sz w:val="18"/>
+          <w:szCs w:val="18"/>
+        </w:rPr>
+        <w:t>vector</w:t>
+      </w:r>
+      <w:proofErr w:type="spellEnd"/>
+      <w:r>
+        <w:rPr>
+          <w:rFonts w:ascii="Menlo" w:eastAsia="Times New Roman" w:hAnsi="Menlo" w:cs="Menlo"/>
+          <w:color w:val="D4D4D4"/>
+          <w:sz w:val="18"/>
+          <w:szCs w:val="18"/>
+        </w:rPr>
+        <w:t>(</w:t>
+      </w:r>
+      <w:proofErr w:type="gramEnd"/>
+      <w:r>
+        <w:rPr>
+          <w:rFonts w:ascii="Menlo" w:eastAsia="Times New Roman" w:hAnsi="Menlo" w:cs="Menlo"/>
+          <w:color w:val="B5CEA8"/>
+          <w:sz w:val="18"/>
+          <w:szCs w:val="18"/>
+        </w:rPr>
+        <w:t>3</w:t>
+      </w:r>
+      <w:r>
+        <w:rPr>
+          <w:rFonts w:ascii="Menlo" w:eastAsia="Times New Roman" w:hAnsi="Menlo" w:cs="Menlo"/>
+          <w:color w:val="D4D4D4"/>
+          <w:sz w:val="18"/>
+          <w:szCs w:val="18"/>
+        </w:rPr>
+        <w:t xml:space="preserve"> </w:t>
+      </w:r>
+      <w:proofErr w:type="spellStart"/>
+      <w:r>
+        <w:rPr>
+          <w:rFonts w:ascii="Menlo" w:eastAsia="Times New Roman" w:hAnsi="Menlo" w:cs="Menlo"/>
+          <w:color w:val="569CD6"/>
+          <w:sz w:val="18"/>
+          <w:szCs w:val="18"/>
+        </w:rPr>
+        <w:t>downto</w:t>
+      </w:r>
+      <w:proofErr w:type="spellEnd"/>
+      <w:r>
+        <w:rPr>
+          <w:rFonts w:ascii="Menlo" w:eastAsia="Times New Roman" w:hAnsi="Menlo" w:cs="Menlo"/>
+          <w:color w:val="D4D4D4"/>
+          <w:sz w:val="18"/>
+          <w:szCs w:val="18"/>
+        </w:rPr>
+        <w:t xml:space="preserve"> </w:t>
+      </w:r>
+      <w:r>
+        <w:rPr>
+          <w:rFonts w:ascii="Menlo" w:eastAsia="Times New Roman" w:hAnsi="Menlo" w:cs="Menlo"/>
+          <w:color w:val="B5CEA8"/>
+          <w:sz w:val="18"/>
+          <w:szCs w:val="18"/>
+        </w:rPr>
+        <w:t>0</w:t>
+      </w:r>
+      <w:r>
+        <w:rPr>
+          <w:rFonts w:ascii="Menlo" w:eastAsia="Times New Roman" w:hAnsi="Menlo" w:cs="Menlo"/>
+          <w:color w:val="D4D4D4"/>
+          <w:sz w:val="18"/>
+          <w:szCs w:val="18"/>
+        </w:rPr>
+        <w:t>)</w:t>
+      </w:r>
+    </w:p>
+    <w:p>
+      <w:pPr>
+        <w:shd w:val="clear" w:color="auto" w:fill="1E1E1E"/>
+        <w:spacing w:line="270" w:lineRule="atLeast"/>
+        <w:rPr>
+          <w:rFonts w:ascii="Menlo" w:eastAsia="Times New Roman" w:hAnsi="Menlo" w:cs="Menlo"/>
+          <w:color w:val="D4D4D4"/>
+          <w:sz w:val="18"/>
+          <w:szCs w:val="18"/>
+        </w:rPr>
+      </w:pPr>
+      <w:r>
+        <w:rPr>
+          <w:rFonts w:ascii="Menlo" w:eastAsia="Times New Roman" w:hAnsi="Menlo" w:cs="Menlo"/>
+          <w:color w:val="D4D4D4"/>
+          <w:sz w:val="18"/>
+          <w:szCs w:val="18"/>
+        </w:rPr>
+        <w:t xml:space="preserve">  );</w:t>
+      </w:r>
+    </w:p>
+    <w:p>
+      <w:pPr>
+        <w:shd w:val="clear" w:color="auto" w:fill="1E1E1E"/>
+        <w:spacing w:line="270" w:lineRule="atLeast"/>
+        <w:rPr>
+          <w:rFonts w:ascii="Menlo" w:eastAsia="Times New Roman" w:hAnsi="Menlo" w:cs="Menlo"/>
+          <w:color w:val="D4D4D4"/>
+          <w:sz w:val="18"/>
+          <w:szCs w:val="18"/>
+        </w:rPr>
+      </w:pPr>
+      <w:r>
+        <w:rPr>
+          <w:rFonts w:ascii="Menlo" w:eastAsia="Times New Roman" w:hAnsi="Menlo" w:cs="Menlo"/>
+          <w:color w:val="569CD6"/>
+          <w:sz w:val="18"/>
+          <w:szCs w:val="18"/>
+        </w:rPr>
+        <w:t>end</w:t>
+      </w:r>
+      <w:r>
+        <w:rPr>
+          <w:rFonts w:ascii="Menlo" w:eastAsia="Times New Roman" w:hAnsi="Menlo" w:cs="Menlo"/>
+          <w:color w:val="D4D4D4"/>
+          <w:sz w:val="18"/>
+          <w:szCs w:val="18"/>
+        </w:rPr>
+        <w:t xml:space="preserve"> </w:t>
+      </w:r>
+      <w:r>
+        <w:rPr>
+          <w:rFonts w:ascii="Menlo" w:eastAsia="Times New Roman" w:hAnsi="Menlo" w:cs="Menlo"/>
+          <w:color w:val="4EC9B0"/>
+          <w:sz w:val="18"/>
+          <w:szCs w:val="18"/>
+        </w:rPr>
+        <w:t>shifter4</w:t>
+      </w:r>
+      <w:r>
+        <w:rPr>
+          <w:rFonts w:ascii="Menlo" w:eastAsia="Times New Roman" w:hAnsi="Menlo" w:cs="Menlo"/>
+          <w:color w:val="D4D4D4"/>
+          <w:sz w:val="18"/>
+          <w:szCs w:val="18"/>
+        </w:rPr>
+        <w:t>;</w:t>
+      </w:r>
+    </w:p>
+    <w:p>
+      <w:pPr>
+        <w:shd w:val="clear" w:color="auto" w:fill="1E1E1E"/>
+        <w:spacing w:line="270" w:lineRule="atLeast"/>
+        <w:rPr>
+          <w:rFonts w:ascii="Menlo" w:eastAsia="Times New Roman" w:hAnsi="Menlo" w:cs="Menlo"/>
+          <w:color w:val="D4D4D4"/>
+          <w:sz w:val="18"/>
+          <w:szCs w:val="18"/>
+        </w:rPr>
+      </w:pPr>
+    </w:p>
+    <w:p>
+      <w:pPr>
+        <w:shd w:val="clear" w:color="auto" w:fill="1E1E1E"/>
+        <w:spacing w:line="270" w:lineRule="atLeast"/>
+        <w:rPr>
+          <w:rFonts w:ascii="Menlo" w:eastAsia="Times New Roman" w:hAnsi="Menlo" w:cs="Menlo"/>
+          <w:color w:val="D4D4D4"/>
+          <w:sz w:val="18"/>
+          <w:szCs w:val="18"/>
+        </w:rPr>
+      </w:pPr>
+      <w:r>
+        <w:rPr>
+          <w:rFonts w:ascii="Menlo" w:eastAsia="Times New Roman" w:hAnsi="Menlo" w:cs="Menlo"/>
+          <w:color w:val="569CD6"/>
+          <w:sz w:val="18"/>
+          <w:szCs w:val="18"/>
+        </w:rPr>
+        <w:t>architecture</w:t>
+      </w:r>
+      <w:r>
+        <w:rPr>
+          <w:rFonts w:ascii="Menlo" w:eastAsia="Times New Roman" w:hAnsi="Menlo" w:cs="Menlo"/>
+          <w:color w:val="D4D4D4"/>
+          <w:sz w:val="18"/>
+          <w:szCs w:val="18"/>
+        </w:rPr>
+        <w:t xml:space="preserve"> </w:t>
+      </w:r>
+      <w:proofErr w:type="spellStart"/>
+      <w:r>
+        <w:rPr>
+          <w:rFonts w:ascii="Menlo" w:eastAsia="Times New Roman" w:hAnsi="Menlo" w:cs="Menlo"/>
+          <w:color w:val="4EC9B0"/>
+          <w:sz w:val="18"/>
+          <w:szCs w:val="18"/>
+        </w:rPr>
+        <w:t>sel_shift</w:t>
+      </w:r>
+      <w:proofErr w:type="spellEnd"/>
+      <w:r>
+        <w:rPr>
+          <w:rFonts w:ascii="Menlo" w:eastAsia="Times New Roman" w:hAnsi="Menlo" w:cs="Menlo"/>
+          <w:color w:val="D4D4D4"/>
+          <w:sz w:val="18"/>
+          <w:szCs w:val="18"/>
+        </w:rPr>
+        <w:t xml:space="preserve"> </w:t>
+      </w:r>
+      <w:r>
+        <w:rPr>
+          <w:rFonts w:ascii="Menlo" w:eastAsia="Times New Roman" w:hAnsi="Menlo" w:cs="Menlo"/>
+          <w:color w:val="569CD6"/>
+          <w:sz w:val="18"/>
+          <w:szCs w:val="18"/>
+        </w:rPr>
+        <w:t>of</w:t>
+      </w:r>
+      <w:r>
+        <w:rPr>
+          <w:rFonts w:ascii="Menlo" w:eastAsia="Times New Roman" w:hAnsi="Menlo" w:cs="Menlo"/>
+          <w:color w:val="D4D4D4"/>
+          <w:sz w:val="18"/>
+          <w:szCs w:val="18"/>
+        </w:rPr>
+        <w:t xml:space="preserve"> </w:t>
+      </w:r>
+      <w:r>
+        <w:rPr>
+          <w:rFonts w:ascii="Menlo" w:eastAsia="Times New Roman" w:hAnsi="Menlo" w:cs="Menlo"/>
+          <w:color w:val="4EC9B0"/>
+          <w:sz w:val="18"/>
+          <w:szCs w:val="18"/>
+        </w:rPr>
+        <w:t>shifter4</w:t>
+      </w:r>
+      <w:r>
+        <w:rPr>
+          <w:rFonts w:ascii="Menlo" w:eastAsia="Times New Roman" w:hAnsi="Menlo" w:cs="Menlo"/>
+          <w:color w:val="D4D4D4"/>
+          <w:sz w:val="18"/>
+          <w:szCs w:val="18"/>
+        </w:rPr>
+        <w:t xml:space="preserve"> </w:t>
+      </w:r>
+      <w:r>
+        <w:rPr>
+          <w:rFonts w:ascii="Menlo" w:eastAsia="Times New Roman" w:hAnsi="Menlo" w:cs="Menlo"/>
+          <w:color w:val="569CD6"/>
+          <w:sz w:val="18"/>
+          <w:szCs w:val="18"/>
+        </w:rPr>
+        <w:t>is</w:t>
+      </w:r>
+    </w:p>
+    <w:p>
+      <w:pPr>
+        <w:shd w:val="clear" w:color="auto" w:fill="1E1E1E"/>
+        <w:spacing w:line="270" w:lineRule="atLeast"/>
+        <w:rPr>
+          <w:rFonts w:ascii="Menlo" w:eastAsia="Times New Roman" w:hAnsi="Menlo" w:cs="Menlo"/>
+          <w:color w:val="D4D4D4"/>
+          <w:sz w:val="18"/>
+          <w:szCs w:val="18"/>
+        </w:rPr>
+      </w:pPr>
+      <w:r>
+        <w:rPr>
+          <w:rFonts w:ascii="Menlo" w:eastAsia="Times New Roman" w:hAnsi="Menlo" w:cs="Menlo"/>
+          <w:color w:val="569CD6"/>
+          <w:sz w:val="18"/>
+          <w:szCs w:val="18"/>
+        </w:rPr>
+        <w:t>begin</w:t>
+      </w:r>
+    </w:p>
+    <w:p>
+      <w:pPr>
+        <w:shd w:val="clear" w:color="auto" w:fill="1E1E1E"/>
+        <w:spacing w:line="270" w:lineRule="atLeast"/>
+        <w:rPr>
+          <w:rFonts w:ascii="Menlo" w:eastAsia="Times New Roman" w:hAnsi="Menlo" w:cs="Menlo"/>
+          <w:color w:val="D4D4D4"/>
+          <w:sz w:val="18"/>
+          <w:szCs w:val="18"/>
+        </w:rPr>
+      </w:pPr>
+      <w:r>
+        <w:rPr>
+          <w:rFonts w:ascii="Menlo" w:eastAsia="Times New Roman" w:hAnsi="Menlo" w:cs="Menlo"/>
+          <w:color w:val="D4D4D4"/>
+          <w:sz w:val="18"/>
+          <w:szCs w:val="18"/>
+        </w:rPr>
+        <w:t xml:space="preserve">  </w:t>
+      </w:r>
+      <w:r>
+        <w:rPr>
+          <w:rFonts w:ascii="Menlo" w:eastAsia="Times New Roman" w:hAnsi="Menlo" w:cs="Menlo"/>
+          <w:color w:val="569CD6"/>
+          <w:sz w:val="18"/>
+          <w:szCs w:val="18"/>
+        </w:rPr>
+        <w:t>with</w:t>
+      </w:r>
+      <w:r>
+        <w:rPr>
+          <w:rFonts w:ascii="Menlo" w:eastAsia="Times New Roman" w:hAnsi="Menlo" w:cs="Menlo"/>
+          <w:color w:val="D4D4D4"/>
+          <w:sz w:val="18"/>
+          <w:szCs w:val="18"/>
+        </w:rPr>
+        <w:t xml:space="preserve"> s </w:t>
+      </w:r>
+      <w:r>
+        <w:rPr>
+          <w:rFonts w:ascii="Menlo" w:eastAsia="Times New Roman" w:hAnsi="Menlo" w:cs="Menlo"/>
+          <w:color w:val="569CD6"/>
+          <w:sz w:val="18"/>
+          <w:szCs w:val="18"/>
+        </w:rPr>
+        <w:t>select</w:t>
+      </w:r>
+    </w:p>
+    <w:p>
+      <w:pPr>
+        <w:shd w:val="clear" w:color="auto" w:fill="1E1E1E"/>
+        <w:spacing w:line="270" w:lineRule="atLeast"/>
+        <w:rPr>
+          <w:rFonts w:ascii="Menlo" w:eastAsia="Times New Roman" w:hAnsi="Menlo" w:cs="Menlo"/>
+          <w:color w:val="D4D4D4"/>
+          <w:sz w:val="18"/>
+          <w:szCs w:val="18"/>
+        </w:rPr>
+      </w:pPr>
+      <w:r>
+        <w:rPr>
+          <w:rFonts w:ascii="Menlo" w:eastAsia="Times New Roman" w:hAnsi="Menlo" w:cs="Menlo"/>
+          <w:color w:val="D4D4D4"/>
+          <w:sz w:val="18"/>
+          <w:szCs w:val="18"/>
+        </w:rPr>
+        <w:t xml:space="preserve">    y &lt;= (</w:t>
+      </w:r>
+      <w:proofErr w:type="gramStart"/>
+      <w:r>
+        <w:rPr>
+          <w:rFonts w:ascii="Menlo" w:eastAsia="Times New Roman" w:hAnsi="Menlo" w:cs="Menlo"/>
+          <w:color w:val="D4D4D4"/>
+          <w:sz w:val="18"/>
+          <w:szCs w:val="18"/>
+        </w:rPr>
+        <w:t>w(</w:t>
+      </w:r>
+      <w:proofErr w:type="gramEnd"/>
+      <w:r>
+        <w:rPr>
+          <w:rFonts w:ascii="Menlo" w:eastAsia="Times New Roman" w:hAnsi="Menlo" w:cs="Menlo"/>
+          <w:color w:val="B5CEA8"/>
+          <w:sz w:val="18"/>
+          <w:szCs w:val="18"/>
+        </w:rPr>
+        <w:t>3</w:t>
+      </w:r>
+      <w:r>
+        <w:rPr>
+          <w:rFonts w:ascii="Menlo" w:eastAsia="Times New Roman" w:hAnsi="Menlo" w:cs="Menlo"/>
+          <w:color w:val="D4D4D4"/>
+          <w:sz w:val="18"/>
+          <w:szCs w:val="18"/>
+        </w:rPr>
+        <w:t>) &amp; w(</w:t>
+      </w:r>
+      <w:r>
+        <w:rPr>
+          <w:rFonts w:ascii="Menlo" w:eastAsia="Times New Roman" w:hAnsi="Menlo" w:cs="Menlo"/>
+          <w:color w:val="B5CEA8"/>
+          <w:sz w:val="18"/>
+          <w:szCs w:val="18"/>
+        </w:rPr>
+        <w:t>2</w:t>
+      </w:r>
+      <w:r>
+        <w:rPr>
+          <w:rFonts w:ascii="Menlo" w:eastAsia="Times New Roman" w:hAnsi="Menlo" w:cs="Menlo"/>
+          <w:color w:val="D4D4D4"/>
+          <w:sz w:val="18"/>
+          <w:szCs w:val="18"/>
+        </w:rPr>
+        <w:t>) &amp; w(</w:t>
+      </w:r>
+      <w:r>
+        <w:rPr>
+          <w:rFonts w:ascii="Menlo" w:eastAsia="Times New Roman" w:hAnsi="Menlo" w:cs="Menlo"/>
+          <w:color w:val="B5CEA8"/>
+          <w:sz w:val="18"/>
+          <w:szCs w:val="18"/>
+        </w:rPr>
+        <w:t>1</w:t>
+      </w:r>
+      <w:r>
+        <w:rPr>
+          <w:rFonts w:ascii="Menlo" w:eastAsia="Times New Roman" w:hAnsi="Menlo" w:cs="Menlo"/>
+          <w:color w:val="D4D4D4"/>
+          <w:sz w:val="18"/>
+          <w:szCs w:val="18"/>
+        </w:rPr>
+        <w:t>) &amp; w(</w:t>
+      </w:r>
+      <w:r>
+        <w:rPr>
+          <w:rFonts w:ascii="Menlo" w:eastAsia="Times New Roman" w:hAnsi="Menlo" w:cs="Menlo"/>
+          <w:color w:val="B5CEA8"/>
+          <w:sz w:val="18"/>
+          <w:szCs w:val="18"/>
+        </w:rPr>
+        <w:t>0</w:t>
+      </w:r>
+      <w:r>
+        <w:rPr>
+          <w:rFonts w:ascii="Menlo" w:eastAsia="Times New Roman" w:hAnsi="Menlo" w:cs="Menlo"/>
+          <w:color w:val="D4D4D4"/>
+          <w:sz w:val="18"/>
+          <w:szCs w:val="18"/>
+        </w:rPr>
+        <w:t xml:space="preserve">)) </w:t>
+      </w:r>
+      <w:r>
+        <w:rPr>
+          <w:rFonts w:ascii="Menlo" w:eastAsia="Times New Roman" w:hAnsi="Menlo" w:cs="Menlo"/>
+          <w:color w:val="569CD6"/>
+          <w:sz w:val="18"/>
+          <w:szCs w:val="18"/>
+        </w:rPr>
+        <w:t>when</w:t>
+      </w:r>
+      <w:r>
+        <w:rPr>
+          <w:rFonts w:ascii="Menlo" w:eastAsia="Times New Roman" w:hAnsi="Menlo" w:cs="Menlo"/>
+          <w:color w:val="D4D4D4"/>
+          <w:sz w:val="18"/>
+          <w:szCs w:val="18"/>
+        </w:rPr>
+        <w:t xml:space="preserve"> </w:t>
+      </w:r>
+      <w:r>
+        <w:rPr>
+          <w:rFonts w:ascii="Menlo" w:eastAsia="Times New Roman" w:hAnsi="Menlo" w:cs="Menlo"/>
+          <w:color w:val="B5CEA8"/>
+          <w:sz w:val="18"/>
+          <w:szCs w:val="18"/>
+        </w:rPr>
+        <w:t>"00"</w:t>
+      </w:r>
+      <w:r>
+        <w:rPr>
+          <w:rFonts w:ascii="Menlo" w:eastAsia="Times New Roman" w:hAnsi="Menlo" w:cs="Menlo"/>
+          <w:color w:val="D4D4D4"/>
+          <w:sz w:val="18"/>
+          <w:szCs w:val="18"/>
+        </w:rPr>
+        <w:t>,</w:t>
+      </w:r>
+    </w:p>
+    <w:p>
+      <w:pPr>
+        <w:shd w:val="clear" w:color="auto" w:fill="1E1E1E"/>
+        <w:spacing w:line="270" w:lineRule="atLeast"/>
+        <w:rPr>
+          <w:rFonts w:ascii="Menlo" w:eastAsia="Times New Roman" w:hAnsi="Menlo" w:cs="Menlo"/>
+          <w:color w:val="D4D4D4"/>
+          <w:sz w:val="18"/>
+          <w:szCs w:val="18"/>
+        </w:rPr>
+      </w:pPr>
+      <w:r>
+        <w:rPr>
+          <w:rFonts w:ascii="Menlo" w:eastAsia="Times New Roman" w:hAnsi="Menlo" w:cs="Menlo"/>
+          <w:color w:val="D4D4D4"/>
+          <w:sz w:val="18"/>
+          <w:szCs w:val="18"/>
+        </w:rPr>
+        <w:t xml:space="preserve">      (</w:t>
+      </w:r>
+      <w:proofErr w:type="gramStart"/>
+      <w:r>
+        <w:rPr>
+          <w:rFonts w:ascii="Menlo" w:eastAsia="Times New Roman" w:hAnsi="Menlo" w:cs="Menlo"/>
+          <w:color w:val="D4D4D4"/>
+          <w:sz w:val="18"/>
+          <w:szCs w:val="18"/>
+        </w:rPr>
+        <w:t>w(</w:t>
+      </w:r>
+      <w:proofErr w:type="gramEnd"/>
+      <w:r>
+        <w:rPr>
+          <w:rFonts w:ascii="Menlo" w:eastAsia="Times New Roman" w:hAnsi="Menlo" w:cs="Menlo"/>
+          <w:color w:val="B5CEA8"/>
+          <w:sz w:val="18"/>
+          <w:szCs w:val="18"/>
+        </w:rPr>
+        <w:t>0</w:t>
+      </w:r>
+      <w:r>
+        <w:rPr>
+          <w:rFonts w:ascii="Menlo" w:eastAsia="Times New Roman" w:hAnsi="Menlo" w:cs="Menlo"/>
+          <w:color w:val="D4D4D4"/>
+          <w:sz w:val="18"/>
+          <w:szCs w:val="18"/>
+        </w:rPr>
+        <w:t>) &amp; w(</w:t>
+      </w:r>
+      <w:r>
+        <w:rPr>
+          <w:rFonts w:ascii="Menlo" w:eastAsia="Times New Roman" w:hAnsi="Menlo" w:cs="Menlo"/>
+          <w:color w:val="B5CEA8"/>
+          <w:sz w:val="18"/>
+          <w:szCs w:val="18"/>
+        </w:rPr>
+        <w:t>3</w:t>
+      </w:r>
+      <w:r>
+        <w:rPr>
+          <w:rFonts w:ascii="Menlo" w:eastAsia="Times New Roman" w:hAnsi="Menlo" w:cs="Menlo"/>
+          <w:color w:val="D4D4D4"/>
+          <w:sz w:val="18"/>
+          <w:szCs w:val="18"/>
+        </w:rPr>
+        <w:t>) &amp; w(</w:t>
+      </w:r>
+      <w:r>
+        <w:rPr>
+          <w:rFonts w:ascii="Menlo" w:eastAsia="Times New Roman" w:hAnsi="Menlo" w:cs="Menlo"/>
+          <w:color w:val="B5CEA8"/>
+          <w:sz w:val="18"/>
+          <w:szCs w:val="18"/>
+        </w:rPr>
+        <w:t>2</w:t>
+      </w:r>
+      <w:r>
+        <w:rPr>
+          <w:rFonts w:ascii="Menlo" w:eastAsia="Times New Roman" w:hAnsi="Menlo" w:cs="Menlo"/>
+          <w:color w:val="D4D4D4"/>
+          <w:sz w:val="18"/>
+          <w:szCs w:val="18"/>
+        </w:rPr>
+        <w:t>) &amp; w(</w:t>
+      </w:r>
+      <w:r>
+        <w:rPr>
+          <w:rFonts w:ascii="Menlo" w:eastAsia="Times New Roman" w:hAnsi="Menlo" w:cs="Menlo"/>
+          <w:color w:val="B5CEA8"/>
+          <w:sz w:val="18"/>
+          <w:szCs w:val="18"/>
+        </w:rPr>
+        <w:t>1</w:t>
+      </w:r>
+      <w:r>
+        <w:rPr>
+          <w:rFonts w:ascii="Menlo" w:eastAsia="Times New Roman" w:hAnsi="Menlo" w:cs="Menlo"/>
+          <w:color w:val="D4D4D4"/>
+          <w:sz w:val="18"/>
+          <w:szCs w:val="18"/>
+        </w:rPr>
+        <w:t xml:space="preserve">)) </w:t>
+      </w:r>
+      <w:r>
+        <w:rPr>
+          <w:rFonts w:ascii="Menlo" w:eastAsia="Times New Roman" w:hAnsi="Menlo" w:cs="Menlo"/>
+          <w:color w:val="569CD6"/>
+          <w:sz w:val="18"/>
+          <w:szCs w:val="18"/>
+        </w:rPr>
+        <w:t>when</w:t>
+      </w:r>
+      <w:r>
+        <w:rPr>
+          <w:rFonts w:ascii="Menlo" w:eastAsia="Times New Roman" w:hAnsi="Menlo" w:cs="Menlo"/>
+          <w:color w:val="D4D4D4"/>
+          <w:sz w:val="18"/>
+          <w:szCs w:val="18"/>
+        </w:rPr>
+        <w:t xml:space="preserve"> </w:t>
+      </w:r>
+      <w:r>
+        <w:rPr>
+          <w:rFonts w:ascii="Menlo" w:eastAsia="Times New Roman" w:hAnsi="Menlo" w:cs="Menlo"/>
+          <w:color w:val="B5CEA8"/>
+          <w:sz w:val="18"/>
+          <w:szCs w:val="18"/>
+        </w:rPr>
+        <w:t>"01"</w:t>
+      </w:r>
+      <w:r>
+        <w:rPr>
+          <w:rFonts w:ascii="Menlo" w:eastAsia="Times New Roman" w:hAnsi="Menlo" w:cs="Menlo"/>
+          <w:color w:val="D4D4D4"/>
+          <w:sz w:val="18"/>
+          <w:szCs w:val="18"/>
+        </w:rPr>
+        <w:t>,</w:t>
+      </w:r>
+    </w:p>
+    <w:p>
+      <w:pPr>
+        <w:shd w:val="clear" w:color="auto" w:fill="1E1E1E"/>
+        <w:spacing w:line="270" w:lineRule="atLeast"/>
+        <w:rPr>
+          <w:rFonts w:ascii="Menlo" w:eastAsia="Times New Roman" w:hAnsi="Menlo" w:cs="Menlo"/>
+          <w:color w:val="D4D4D4"/>
+          <w:sz w:val="18"/>
+          <w:szCs w:val="18"/>
+        </w:rPr>
+      </w:pPr>
+      <w:r>
+        <w:rPr>
+          <w:rFonts w:ascii="Menlo" w:eastAsia="Times New Roman" w:hAnsi="Menlo" w:cs="Menlo"/>
+          <w:color w:val="D4D4D4"/>
+          <w:sz w:val="18"/>
+          <w:szCs w:val="18"/>
+        </w:rPr>
+        <w:t xml:space="preserve">      (</w:t>
+      </w:r>
+      <w:proofErr w:type="gramStart"/>
+      <w:r>
+        <w:rPr>
+          <w:rFonts w:ascii="Menlo" w:eastAsia="Times New Roman" w:hAnsi="Menlo" w:cs="Menlo"/>
+          <w:color w:val="D4D4D4"/>
+          <w:sz w:val="18"/>
+          <w:szCs w:val="18"/>
+        </w:rPr>
+        <w:t>w(</w:t>
+      </w:r>
+      <w:proofErr w:type="gramEnd"/>
+      <w:r>
+        <w:rPr>
+          <w:rFonts w:ascii="Menlo" w:eastAsia="Times New Roman" w:hAnsi="Menlo" w:cs="Menlo"/>
+          <w:color w:val="B5CEA8"/>
+          <w:sz w:val="18"/>
+          <w:szCs w:val="18"/>
+        </w:rPr>
+        <w:t>1</w:t>
+      </w:r>
+      <w:r>
+        <w:rPr>
+          <w:rFonts w:ascii="Menlo" w:eastAsia="Times New Roman" w:hAnsi="Menlo" w:cs="Menlo"/>
+          <w:color w:val="D4D4D4"/>
+          <w:sz w:val="18"/>
+          <w:szCs w:val="18"/>
+        </w:rPr>
+        <w:t>) &amp; w(</w:t>
+      </w:r>
+      <w:r>
+        <w:rPr>
+          <w:rFonts w:ascii="Menlo" w:eastAsia="Times New Roman" w:hAnsi="Menlo" w:cs="Menlo"/>
+          <w:color w:val="B5CEA8"/>
+          <w:sz w:val="18"/>
+          <w:szCs w:val="18"/>
+        </w:rPr>
+        <w:t>0</w:t>
+      </w:r>
+      <w:r>
+        <w:rPr>
+          <w:rFonts w:ascii="Menlo" w:eastAsia="Times New Roman" w:hAnsi="Menlo" w:cs="Menlo"/>
+          <w:color w:val="D4D4D4"/>
+          <w:sz w:val="18"/>
+          <w:szCs w:val="18"/>
+        </w:rPr>
+        <w:t>) &amp; w(</w:t>
+      </w:r>
+      <w:r>
+        <w:rPr>
+          <w:rFonts w:ascii="Menlo" w:eastAsia="Times New Roman" w:hAnsi="Menlo" w:cs="Menlo"/>
+          <w:color w:val="B5CEA8"/>
+          <w:sz w:val="18"/>
+          <w:szCs w:val="18"/>
+        </w:rPr>
+        <w:t>3</w:t>
+      </w:r>
+      <w:r>
+        <w:rPr>
+          <w:rFonts w:ascii="Menlo" w:eastAsia="Times New Roman" w:hAnsi="Menlo" w:cs="Menlo"/>
+          <w:color w:val="D4D4D4"/>
+          <w:sz w:val="18"/>
+          <w:szCs w:val="18"/>
+        </w:rPr>
+        <w:t>) &amp; w(</w:t>
+      </w:r>
+      <w:r>
+        <w:rPr>
+          <w:rFonts w:ascii="Menlo" w:eastAsia="Times New Roman" w:hAnsi="Menlo" w:cs="Menlo"/>
+          <w:color w:val="B5CEA8"/>
+          <w:sz w:val="18"/>
+          <w:szCs w:val="18"/>
+        </w:rPr>
+        <w:t>2</w:t>
+      </w:r>
+      <w:r>
+        <w:rPr>
+          <w:rFonts w:ascii="Menlo" w:eastAsia="Times New Roman" w:hAnsi="Menlo" w:cs="Menlo"/>
+          <w:color w:val="D4D4D4"/>
+          <w:sz w:val="18"/>
+          <w:szCs w:val="18"/>
+        </w:rPr>
+        <w:t xml:space="preserve">)) </w:t>
+      </w:r>
+      <w:r>
+        <w:rPr>
+          <w:rFonts w:ascii="Menlo" w:eastAsia="Times New Roman" w:hAnsi="Menlo" w:cs="Menlo"/>
+          <w:color w:val="569CD6"/>
+          <w:sz w:val="18"/>
+          <w:szCs w:val="18"/>
+        </w:rPr>
+        <w:t>when</w:t>
+      </w:r>
+      <w:r>
+        <w:rPr>
+          <w:rFonts w:ascii="Menlo" w:eastAsia="Times New Roman" w:hAnsi="Menlo" w:cs="Menlo"/>
+          <w:color w:val="D4D4D4"/>
+          <w:sz w:val="18"/>
+          <w:szCs w:val="18"/>
+        </w:rPr>
+        <w:t xml:space="preserve"> </w:t>
+      </w:r>
+      <w:r>
+        <w:rPr>
+          <w:rFonts w:ascii="Menlo" w:eastAsia="Times New Roman" w:hAnsi="Menlo" w:cs="Menlo"/>
+          <w:color w:val="B5CEA8"/>
+          <w:sz w:val="18"/>
+          <w:szCs w:val="18"/>
+        </w:rPr>
+        <w:t>"10"</w:t>
+      </w:r>
+      <w:r>
+        <w:rPr>
+          <w:rFonts w:ascii="Menlo" w:eastAsia="Times New Roman" w:hAnsi="Menlo" w:cs="Menlo"/>
+          <w:color w:val="D4D4D4"/>
+          <w:sz w:val="18"/>
+          <w:szCs w:val="18"/>
+        </w:rPr>
+        <w:t>,</w:t>
+      </w:r>
+    </w:p>
+    <w:p>
+      <w:pPr>
+        <w:shd w:val="clear" w:color="auto" w:fill="1E1E1E"/>
+        <w:spacing w:line="270" w:lineRule="atLeast"/>
+        <w:rPr>
+          <w:rFonts w:ascii="Menlo" w:eastAsia="Times New Roman" w:hAnsi="Menlo" w:cs="Menlo"/>
+          <w:color w:val="D4D4D4"/>
+          <w:sz w:val="18"/>
+          <w:szCs w:val="18"/>
+        </w:rPr>
+      </w:pPr>
+      <w:r>
+        <w:rPr>
+          <w:rFonts w:ascii="Menlo" w:eastAsia="Times New Roman" w:hAnsi="Menlo" w:cs="Menlo"/>
+          <w:color w:val="D4D4D4"/>
+          <w:sz w:val="18"/>
+          <w:szCs w:val="18"/>
+        </w:rPr>
+        <w:t xml:space="preserve">      (</w:t>
+      </w:r>
+      <w:proofErr w:type="gramStart"/>
+      <w:r>
+        <w:rPr>
+          <w:rFonts w:ascii="Menlo" w:eastAsia="Times New Roman" w:hAnsi="Menlo" w:cs="Menlo"/>
+          <w:color w:val="D4D4D4"/>
+          <w:sz w:val="18"/>
+          <w:szCs w:val="18"/>
+        </w:rPr>
+        <w:t>w(</w:t>
+      </w:r>
+      <w:proofErr w:type="gramEnd"/>
+      <w:r>
+        <w:rPr>
+          <w:rFonts w:ascii="Menlo" w:eastAsia="Times New Roman" w:hAnsi="Menlo" w:cs="Menlo"/>
+          <w:color w:val="B5CEA8"/>
+          <w:sz w:val="18"/>
+          <w:szCs w:val="18"/>
+        </w:rPr>
+        <w:t>2</w:t>
+      </w:r>
+      <w:r>
+        <w:rPr>
+          <w:rFonts w:ascii="Menlo" w:eastAsia="Times New Roman" w:hAnsi="Menlo" w:cs="Menlo"/>
+          <w:color w:val="D4D4D4"/>
+          <w:sz w:val="18"/>
+          <w:szCs w:val="18"/>
+        </w:rPr>
+        <w:t>) &amp; w(</w:t>
+      </w:r>
+      <w:r>
+        <w:rPr>
+          <w:rFonts w:ascii="Menlo" w:eastAsia="Times New Roman" w:hAnsi="Menlo" w:cs="Menlo"/>
+          <w:color w:val="B5CEA8"/>
+          <w:sz w:val="18"/>
+          <w:szCs w:val="18"/>
+        </w:rPr>
+        <w:t>1</w:t>
+      </w:r>
+      <w:r>
+        <w:rPr>
+          <w:rFonts w:ascii="Menlo" w:eastAsia="Times New Roman" w:hAnsi="Menlo" w:cs="Menlo"/>
+          <w:color w:val="D4D4D4"/>
+          <w:sz w:val="18"/>
+          <w:szCs w:val="18"/>
+        </w:rPr>
+        <w:t>) &amp; w(</w:t>
+      </w:r>
+      <w:r>
+        <w:rPr>
+          <w:rFonts w:ascii="Menlo" w:eastAsia="Times New Roman" w:hAnsi="Menlo" w:cs="Menlo"/>
+          <w:color w:val="B5CEA8"/>
+          <w:sz w:val="18"/>
+          <w:szCs w:val="18"/>
+        </w:rPr>
+        <w:t>0</w:t>
+      </w:r>
+      <w:r>
+        <w:rPr>
+          <w:rFonts w:ascii="Menlo" w:eastAsia="Times New Roman" w:hAnsi="Menlo" w:cs="Menlo"/>
+          <w:color w:val="D4D4D4"/>
+          <w:sz w:val="18"/>
+          <w:szCs w:val="18"/>
+        </w:rPr>
+        <w:t>) &amp; w(</w:t>
+      </w:r>
+      <w:r>
+        <w:rPr>
+          <w:rFonts w:ascii="Menlo" w:eastAsia="Times New Roman" w:hAnsi="Menlo" w:cs="Menlo"/>
+          <w:color w:val="B5CEA8"/>
+          <w:sz w:val="18"/>
+          <w:szCs w:val="18"/>
+        </w:rPr>
+        <w:t>3</w:t>
+      </w:r>
+      <w:r>
+        <w:rPr>
+          <w:rFonts w:ascii="Menlo" w:eastAsia="Times New Roman" w:hAnsi="Menlo" w:cs="Menlo"/>
+          <w:color w:val="D4D4D4"/>
+          <w:sz w:val="18"/>
+          <w:szCs w:val="18"/>
+        </w:rPr>
+        <w:t xml:space="preserve">)) </w:t>
+      </w:r>
+      <w:r>
+        <w:rPr>
+          <w:rFonts w:ascii="Menlo" w:eastAsia="Times New Roman" w:hAnsi="Menlo" w:cs="Menlo"/>
+          <w:color w:val="569CD6"/>
+          <w:sz w:val="18"/>
+          <w:szCs w:val="18"/>
+        </w:rPr>
+        <w:t>when</w:t>
+      </w:r>
+      <w:r>
+        <w:rPr>
+          <w:rFonts w:ascii="Menlo" w:eastAsia="Times New Roman" w:hAnsi="Menlo" w:cs="Menlo"/>
+          <w:color w:val="D4D4D4"/>
+          <w:sz w:val="18"/>
+          <w:szCs w:val="18"/>
+        </w:rPr>
+        <w:t xml:space="preserve"> </w:t>
+      </w:r>
+      <w:r>
+        <w:rPr>
+          <w:rFonts w:ascii="Menlo" w:eastAsia="Times New Roman" w:hAnsi="Menlo" w:cs="Menlo"/>
+          <w:color w:val="569CD6"/>
+          <w:sz w:val="18"/>
+          <w:szCs w:val="18"/>
+        </w:rPr>
+        <w:t>others</w:t>
+      </w:r>
+      <w:r>
+        <w:rPr>
+          <w:rFonts w:ascii="Menlo" w:eastAsia="Times New Roman" w:hAnsi="Menlo" w:cs="Menlo"/>
+          <w:color w:val="D4D4D4"/>
+          <w:sz w:val="18"/>
+          <w:szCs w:val="18"/>
+        </w:rPr>
+        <w:t>;</w:t>
+      </w:r>
+    </w:p>
+    <w:p>
+      <w:pPr>
+        <w:shd w:val="clear" w:color="auto" w:fill="1E1E1E"/>
+        <w:spacing w:line="270" w:lineRule="atLeast"/>
+        <w:rPr>
+          <w:rFonts w:ascii="Menlo" w:eastAsia="Times New Roman" w:hAnsi="Menlo" w:cs="Menlo"/>
+          <w:color w:val="D4D4D4"/>
+          <w:sz w:val="18"/>
+          <w:szCs w:val="18"/>
+        </w:rPr>
+      </w:pPr>
+      <w:r>
+        <w:rPr>
+          <w:rFonts w:ascii="Menlo" w:eastAsia="Times New Roman" w:hAnsi="Menlo" w:cs="Menlo"/>
+          <w:color w:val="569CD6"/>
+          <w:sz w:val="18"/>
+          <w:szCs w:val="18"/>
+        </w:rPr>
+        <w:t>end</w:t>
+      </w:r>
+      <w:r>
+        <w:rPr>
+          <w:rFonts w:ascii="Menlo" w:eastAsia="Times New Roman" w:hAnsi="Menlo" w:cs="Menlo"/>
+          <w:color w:val="D4D4D4"/>
+          <w:sz w:val="18"/>
+          <w:szCs w:val="18"/>
+        </w:rPr>
+        <w:t xml:space="preserve"> </w:t>
+      </w:r>
+      <w:proofErr w:type="spellStart"/>
+      <w:r>
+        <w:rPr>
+          <w:rFonts w:ascii="Menlo" w:eastAsia="Times New Roman" w:hAnsi="Menlo" w:cs="Menlo"/>
+          <w:color w:val="4EC9B0"/>
+          <w:sz w:val="18"/>
+          <w:szCs w:val="18"/>
+        </w:rPr>
+        <w:t>sel_shift</w:t>
+      </w:r>
+      <w:proofErr w:type="spellEnd"/>
+      <w:r>
+        <w:rPr>
+          <w:rFonts w:ascii="Menlo" w:eastAsia="Times New Roman" w:hAnsi="Menlo" w:cs="Menlo"/>
+          <w:color w:val="D4D4D4"/>
+          <w:sz w:val="18"/>
+          <w:szCs w:val="18"/>
+        </w:rPr>
+        <w:t>;</w:t>
+      </w:r>
+    </w:p>
+    <w:p>
+      <w:pPr>
+        <w:shd w:val="clear" w:color="auto" w:fill="1E1E1E"/>
+        <w:spacing w:line="270" w:lineRule="atLeast"/>
+        <w:rPr>
+          <w:rFonts w:ascii="Menlo" w:eastAsia="Times New Roman" w:hAnsi="Menlo" w:cs="Menlo"/>
+          <w:color w:val="D4D4D4"/>
+          <w:sz w:val="18"/>
+          <w:szCs w:val="18"/>
+        </w:rPr>
+      </w:pPr>
+    </w:p>
+    <w:p>
+      <w:pPr>
         <w:rPr>
           <w:lang w:bidi="fa-IR"/>
         </w:rPr>
       </w:pPr>
+    </w:p>
+    <w:p>
+      <w:pPr>
+        <w:rPr>
+          <w:b/>
+          <w:bCs/>
+          <w:lang w:bidi="fa-IR"/>
+        </w:rPr>
+      </w:pPr>
+    </w:p>
+    <w:p>
+      <w:pPr>
+        <w:rPr>
+          <w:b/>
+          <w:bCs/>
+          <w:lang w:bidi="fa-IR"/>
+        </w:rPr>
+      </w:pPr>
+      <w:r>
+        <w:rPr>
+          <w:b/>
+          <w:bCs/>
+          <w:lang w:bidi="fa-IR"/>
+        </w:rPr>
+        <w:t>C</w:t>
+      </w:r>
+      <w:r>
+        <w:rPr>
+          <w:b/>
+          <w:bCs/>
+          <w:lang w:bidi="fa-IR"/>
+        </w:rPr>
+        <w:t>ompilation report</w:t>
+      </w:r>
+    </w:p>
+    <w:p>
+      <w:pPr>
+        <w:rPr>
+          <w:b/>
+          <w:bCs/>
+          <w:lang w:bidi="fa-IR"/>
+        </w:rPr>
+      </w:pPr>
+    </w:p>
+    <w:p>
+      <w:pPr>
+        <w:rPr>
+          <w:b/>
+          <w:bCs/>
+          <w:lang w:bidi="fa-IR"/>
+        </w:rPr>
+      </w:pPr>
       <w:r>
         <w:rPr>
           <w:noProof/>
         </w:rPr>
-        <w:drawing>
-          <wp:inline distT="0" distB="0" distL="0" distR="0" wp14:anchorId="3739F168" wp14:editId="790CC32E">
-            <wp:extent cx="5574323" cy="2598183"/>
-            <wp:effectExtent l="0" t="0" r="7620" b="0"/>
-            <wp:docPr id="4" name="Picture 4"/>
-            <wp:cNvGraphicFramePr>
-              <a:graphicFrameLocks xmlns:a="http://schemas.openxmlformats.org/drawingml/2006/main" noChangeAspect="1"/>
-            </wp:cNvGraphicFramePr>
-            <a:graphic xmlns:a="http://schemas.openxmlformats.org/drawingml/2006/main">
-              <a:graphicData uri="http://schemas.openxmlformats.org/drawingml/2006/picture">
-                <pic:pic xmlns:pic="http://schemas.openxmlformats.org/drawingml/2006/picture">
-                  <pic:nvPicPr>
-                    <pic:cNvPr id="1" name=""/>
-                    <pic:cNvPicPr/>
-                  </pic:nvPicPr>
-                  <pic:blipFill rotWithShape="1">
-                    <a:blip r:embed="rId4"/>
-                    <a:srcRect l="20523" t="13503" r="31621" b="46842"/>
-                    <a:stretch/>
-                  </pic:blipFill>
-                  <pic:spPr bwMode="auto">
-                    <a:xfrm>
-                      <a:off x="0" y="0"/>
-                      <a:ext cx="5621651" cy="2620242"/>
-                    </a:xfrm>
-                    <a:prstGeom prst="rect">
-                      <a:avLst/>
-                    </a:prstGeom>
-                    <a:ln>
-                      <a:noFill/>
-                    </a:ln>
-                    <a:extLst>
-                      <a:ext uri="{53640926-AAD7-44D8-BBD7-CCE9431645EC}">
-                        <a14:shadowObscured xmlns:a14="http://schemas.microsoft.com/office/drawing/2010/main"/>
-                      </a:ext>
-                    </a:extLst>
-                  </pic:spPr>
-                </pic:pic>
-              </a:graphicData>
-            </a:graphic>
-          </wp:inline>
-        </w:drawing>
-      </w:r>
-    </w:p>
-    <w:p>
-      <w:pPr>
-        <w:rPr>
-          <w:b/>
-          <w:bCs/>
-          <w:lang w:bidi="fa-IR"/>
-        </w:rPr>
-      </w:pPr>
-    </w:p>
-    <w:p>
-      <w:pPr>
-        <w:rPr>
-          <w:b/>
-          <w:bCs/>
-          <w:lang w:bidi="fa-IR"/>
-        </w:rPr>
-      </w:pPr>
-      <w:r>
-        <w:rPr>
-          <w:b/>
-          <w:bCs/>
-          <w:lang w:bidi="fa-IR"/>
-        </w:rPr>
-        <w:t>C</w:t>
-      </w:r>
-      <w:r>
-        <w:rPr>
-          <w:b/>
-          <w:bCs/>
-          <w:lang w:bidi="fa-IR"/>
-        </w:rPr>
-        <w:t>ompilation report</w:t>
-      </w:r>
-    </w:p>
-    <w:p>
-      <w:pPr>
-        <w:rPr>
-          <w:b/>
-          <w:bCs/>
-          <w:lang w:bidi="fa-IR"/>
-        </w:rPr>
-      </w:pPr>
-    </w:p>
-    <w:p>
-      <w:pPr>
-        <w:rPr>
-          <w:b/>
-          <w:bCs/>
-          <w:lang w:bidi="fa-IR"/>
-        </w:rPr>
-      </w:pPr>
-      <w:r>
-        <w:rPr>
-          <w:noProof/>
-        </w:rPr>
+        <w:lastRenderedPageBreak/>
         <w:drawing>
           <wp:inline distT="0" distB="0" distL="0" distR="0" wp14:anchorId="36E85347" wp14:editId="20D1EAE8">
             <wp:extent cx="5943600" cy="3159369"/>
@@ -190,7 +1597,7 @@
                     <pic:cNvPicPr/>
                   </pic:nvPicPr>
                   <pic:blipFill rotWithShape="1">
-                    <a:blip r:embed="rId5"/>
+                    <a:blip r:embed="rId4"/>
                     <a:srcRect b="5500"/>
                     <a:stretch/>
                   </pic:blipFill>
@@ -272,7 +1679,6 @@
         <w:rPr>
           <w:noProof/>
         </w:rPr>
-        <w:lastRenderedPageBreak/>
         <w:drawing>
           <wp:inline distT="0" distB="0" distL="0" distR="0" wp14:anchorId="457BC217" wp14:editId="07907DE1">
             <wp:extent cx="5943600" cy="2807677"/>
@@ -289,7 +1695,7 @@
                     <pic:cNvPicPr/>
                   </pic:nvPicPr>
                   <pic:blipFill rotWithShape="1">
-                    <a:blip r:embed="rId6"/>
+                    <a:blip r:embed="rId5"/>
                     <a:srcRect b="16020"/>
                     <a:stretch/>
                   </pic:blipFill>
@@ -351,8 +1757,6 @@
         </w:rPr>
         <w:t>Post-M</w:t>
       </w:r>
-      <w:bookmarkStart w:id="0" w:name="_GoBack"/>
-      <w:bookmarkEnd w:id="0"/>
       <w:r>
         <w:rPr>
           <w:b/>
@@ -383,6 +1787,7 @@
         <w:rPr>
           <w:noProof/>
         </w:rPr>
+        <w:lastRenderedPageBreak/>
         <w:drawing>
           <wp:inline distT="0" distB="0" distL="0" distR="0" wp14:anchorId="199FE08B" wp14:editId="420BF1F8">
             <wp:extent cx="5943600" cy="2696308"/>
@@ -399,7 +1804,7 @@
                     <pic:cNvPicPr/>
                   </pic:nvPicPr>
                   <pic:blipFill rotWithShape="1">
-                    <a:blip r:embed="rId7"/>
+                    <a:blip r:embed="rId6"/>
                     <a:srcRect b="19351"/>
                     <a:stretch/>
                   </pic:blipFill>
@@ -456,7 +1861,7 @@
 </file>
 
 <file path=word/styles.xml><?xml version="1.0" encoding="utf-8"?>
-<w:styles xmlns:mc="http://schemas.openxmlformats.org/markup-compatibility/2006" xmlns:r="http://schemas.openxmlformats.org/officeDocument/2006/relationships" xmlns:w="http://schemas.openxmlformats.org/wordprocessingml/2006/main" xmlns:w14="http://schemas.microsoft.com/office/word/2010/wordml" xmlns:w15="http://schemas.microsoft.com/office/word/2012/wordml" mc:Ignorable="w14 w15">
+<w:styles xmlns:mc="http://schemas.openxmlformats.org/markup-compatibility/2006" xmlns:r="http://schemas.openxmlformats.org/officeDocument/2006/relationships" xmlns:w="http://schemas.openxmlformats.org/wordprocessingml/2006/main" xmlns:w14="http://schemas.microsoft.com/office/word/2010/wordml" xmlns:w15="http://schemas.microsoft.com/office/word/2012/wordml" xmlns:w16cex="http://schemas.microsoft.com/office/word/2018/wordml/cex" xmlns:w16cid="http://schemas.microsoft.com/office/word/2016/wordml/cid" xmlns:w16="http://schemas.microsoft.com/office/word/2018/wordml" xmlns:w16se="http://schemas.microsoft.com/office/word/2015/wordml/symex" mc:Ignorable="w14 w15 w16se w16cid w16 w16cex">
   <w:docDefaults>
     <w:rPrDefault>
       <w:rPr>
@@ -468,7 +1873,7 @@
     </w:rPrDefault>
     <w:pPrDefault/>
   </w:docDefaults>
-  <w:latentStyles w:defLockedState="0" w:defUIPriority="99" w:defSemiHidden="0" w:defUnhideWhenUsed="0" w:defQFormat="0" w:count="371">
+  <w:latentStyles w:defLockedState="0" w:defUIPriority="99" w:defSemiHidden="0" w:defUnhideWhenUsed="0" w:defQFormat="0" w:count="376">
     <w:lsdException w:name="Normal" w:uiPriority="0" w:qFormat="1"/>
     <w:lsdException w:name="heading 1" w:uiPriority="9" w:qFormat="1"/>
     <w:lsdException w:name="heading 2" w:semiHidden="1" w:uiPriority="9" w:unhideWhenUsed="1" w:qFormat="1"/>
@@ -574,7 +1979,6 @@
     <w:lsdException w:name="HTML Sample" w:semiHidden="1" w:unhideWhenUsed="1"/>
     <w:lsdException w:name="HTML Typewriter" w:semiHidden="1" w:unhideWhenUsed="1"/>
     <w:lsdException w:name="HTML Variable" w:semiHidden="1" w:unhideWhenUsed="1"/>
-    <w:lsdException w:name="Normal Table" w:semiHidden="1" w:unhideWhenUsed="1"/>
     <w:lsdException w:name="annotation subject" w:semiHidden="1" w:unhideWhenUsed="1"/>
     <w:lsdException w:name="No List" w:semiHidden="1" w:unhideWhenUsed="1"/>
     <w:lsdException w:name="Outline List 1" w:semiHidden="1" w:unhideWhenUsed="1"/>
@@ -617,11 +2021,8 @@
     <w:lsdException w:name="Table Contemporary" w:semiHidden="1" w:unhideWhenUsed="1"/>
     <w:lsdException w:name="Table Elegant" w:semiHidden="1" w:unhideWhenUsed="1"/>
     <w:lsdException w:name="Table Professional" w:semiHidden="1" w:unhideWhenUsed="1"/>
-    <w:lsdException w:name="Table Subtle 1" w:semiHidden="1" w:unhideWhenUsed="1"/>
     <w:lsdException w:name="Table Subtle 2" w:semiHidden="1" w:unhideWhenUsed="1"/>
     <w:lsdException w:name="Table Web 1" w:semiHidden="1" w:unhideWhenUsed="1"/>
-    <w:lsdException w:name="Table Web 2" w:semiHidden="1" w:unhideWhenUsed="1"/>
-    <w:lsdException w:name="Table Web 3" w:semiHidden="1" w:unhideWhenUsed="1"/>
     <w:lsdException w:name="Balloon Text" w:semiHidden="1" w:unhideWhenUsed="1"/>
     <w:lsdException w:name="Table Grid" w:uiPriority="39"/>
     <w:lsdException w:name="Table Theme" w:semiHidden="1" w:unhideWhenUsed="1"/>
@@ -840,6 +2241,11 @@
     <w:lsdException w:name="List Table 5 Dark Accent 6" w:uiPriority="50"/>
     <w:lsdException w:name="List Table 6 Colorful Accent 6" w:uiPriority="51"/>
     <w:lsdException w:name="List Table 7 Colorful Accent 6" w:uiPriority="52"/>
+    <w:lsdException w:name="Mention" w:semiHidden="1" w:unhideWhenUsed="1"/>
+    <w:lsdException w:name="Smart Hyperlink" w:semiHidden="1" w:unhideWhenUsed="1"/>
+    <w:lsdException w:name="Hashtag" w:semiHidden="1" w:unhideWhenUsed="1"/>
+    <w:lsdException w:name="Unresolved Mention" w:semiHidden="1" w:unhideWhenUsed="1"/>
+    <w:lsdException w:name="Smart Link" w:semiHidden="1" w:unhideWhenUsed="1"/>
   </w:latentStyles>
   <w:style w:type="paragraph" w:default="1" w:styleId="Normal">
     <w:name w:val="Normal"/>

</xml_diff>